<commit_message>
Update of project folders
</commit_message>
<xml_diff>
--- a/3740 Cancerrisiko og hjerterisiko ved diabetes/3740 Ansøgning Diabetes 8.DOCX
+++ b/3740 Cancerrisiko og hjerterisiko ved diabetes/3740 Ansøgning Diabetes 8.DOCX
@@ -1,52 +1,55 @@
 
 <file path=word/document.xml><?xml version="1.0" encoding="utf-8"?>
-<w:document xmlns:wpc="http://schemas.microsoft.com/office/word/2010/wordprocessingCanvas" xmlns:mc="http://schemas.openxmlformats.org/markup-compatibility/2006" xmlns:o="urn:schemas-microsoft-com:office:office" xmlns:r="http://schemas.openxmlformats.org/officeDocument/2006/relationships" xmlns:m="http://schemas.openxmlformats.org/officeDocument/2006/math" xmlns:v="urn:schemas-microsoft-com:vml" xmlns:wp14="http://schemas.microsoft.com/office/word/2010/wordprocessingDrawing" xmlns:wp="http://schemas.openxmlformats.org/drawingml/2006/wordprocessingDrawing" xmlns:w10="urn:schemas-microsoft-com:office:word" xmlns:w="http://schemas.openxmlformats.org/wordprocessingml/2006/main" xmlns:w14="http://schemas.microsoft.com/office/word/2010/wordml" xmlns:w15="http://schemas.microsoft.com/office/word/2012/wordml" xmlns:wpg="http://schemas.microsoft.com/office/word/2010/wordprocessingGroup" xmlns:wpi="http://schemas.microsoft.com/office/word/2010/wordprocessingInk" xmlns:wne="http://schemas.microsoft.com/office/word/2006/wordml" xmlns:wps="http://schemas.microsoft.com/office/word/2010/wordprocessingShape" mc:Ignorable="w14 w15 wp14">
+<w:document xmlns:wpc="http://schemas.microsoft.com/office/word/2010/wordprocessingCanvas" xmlns:cx="http://schemas.microsoft.com/office/drawing/2014/chartex" xmlns:cx1="http://schemas.microsoft.com/office/drawing/2015/9/8/chartex" xmlns:cx2="http://schemas.microsoft.com/office/drawing/2015/10/21/chartex" xmlns:cx3="http://schemas.microsoft.com/office/drawing/2016/5/9/chartex" xmlns:cx4="http://schemas.microsoft.com/office/drawing/2016/5/10/chartex" xmlns:cx5="http://schemas.microsoft.com/office/drawing/2016/5/11/chartex" xmlns:cx6="http://schemas.microsoft.com/office/drawing/2016/5/12/chartex" xmlns:cx7="http://schemas.microsoft.com/office/drawing/2016/5/13/chartex" xmlns:cx8="http://schemas.microsoft.com/office/drawing/2016/5/14/chartex" xmlns:mc="http://schemas.openxmlformats.org/markup-compatibility/2006" xmlns:aink="http://schemas.microsoft.com/office/drawing/2016/ink" xmlns:am3d="http://schemas.microsoft.com/office/drawing/2017/model3d" xmlns:o="urn:schemas-microsoft-com:office:office" xmlns:r="http://schemas.openxmlformats.org/officeDocument/2006/relationships" xmlns:m="http://schemas.openxmlformats.org/officeDocument/2006/math" xmlns:v="urn:schemas-microsoft-com:vml" xmlns:wp14="http://schemas.microsoft.com/office/word/2010/wordprocessingDrawing" xmlns:wp="http://schemas.openxmlformats.org/drawingml/2006/wordprocessingDrawing" xmlns:w10="urn:schemas-microsoft-com:office:word" xmlns:w="http://schemas.openxmlformats.org/wordprocessingml/2006/main" xmlns:w14="http://schemas.microsoft.com/office/word/2010/wordml" xmlns:w15="http://schemas.microsoft.com/office/word/2012/wordml" xmlns:w16cid="http://schemas.microsoft.com/office/word/2016/wordml/cid" xmlns:w16se="http://schemas.microsoft.com/office/word/2015/wordml/symex" xmlns:wpg="http://schemas.microsoft.com/office/word/2010/wordprocessingGroup" xmlns:wpi="http://schemas.microsoft.com/office/word/2010/wordprocessingInk" xmlns:wne="http://schemas.microsoft.com/office/word/2006/wordml" xmlns:wps="http://schemas.microsoft.com/office/word/2010/wordprocessingShape" mc:Ignorable="w14 w15 w16se w16cid wp14">
   <w:body>
     <w:p>
       <w:pPr>
         <w:pStyle w:val="Overskrift4"/>
       </w:pPr>
+      <w:r>
+        <w:t>Forskning</w:t>
+      </w:r>
+      <w:r>
+        <w:t>sservice</w:t>
+      </w:r>
+      <w:r>
+        <w:tab/>
+      </w:r>
+      <w:r>
+        <w:tab/>
+      </w:r>
+      <w:r>
+        <w:tab/>
+      </w:r>
+      <w:r>
+        <w:tab/>
+      </w:r>
+      <w:r>
+        <w:t>Dato</w:t>
+      </w:r>
+      <w:r>
+        <w:t xml:space="preserve"> </w:t>
+      </w:r>
+      <w:r>
+        <w:t>19</w:t>
+      </w:r>
+      <w:r>
+        <w:t xml:space="preserve">. </w:t>
+      </w:r>
+      <w:r>
+        <w:t>februar</w:t>
+      </w:r>
+      <w:r>
+        <w:t xml:space="preserve"> </w:t>
+      </w:r>
+      <w:r>
+        <w:t>20</w:t>
+      </w:r>
+      <w:r>
+        <w:t>20</w:t>
+      </w:r>
       <w:bookmarkStart w:id="0" w:name="_GoBack"/>
       <w:bookmarkEnd w:id="0"/>
-      <w:r>
-        <w:t>Forskning</w:t>
-      </w:r>
-      <w:r>
-        <w:t>sservice</w:t>
-      </w:r>
-      <w:r>
-        <w:tab/>
-      </w:r>
-      <w:r>
-        <w:tab/>
-      </w:r>
-      <w:r>
-        <w:tab/>
-      </w:r>
-      <w:r>
-        <w:tab/>
-      </w:r>
-      <w:r>
-        <w:t>Dato</w:t>
-      </w:r>
-      <w:r>
-        <w:t xml:space="preserve"> </w:t>
-      </w:r>
-      <w:r>
-        <w:t>20</w:t>
-      </w:r>
-      <w:r>
-        <w:t xml:space="preserve">. </w:t>
-      </w:r>
-      <w:r>
-        <w:t>december</w:t>
-      </w:r>
-      <w:r>
-        <w:t xml:space="preserve"> </w:t>
-      </w:r>
-      <w:r>
-        <w:t>2018</w:t>
-      </w:r>
     </w:p>
     <w:p>
       <w:r>
@@ -84,8 +87,70 @@
           <w:color w:val="000000"/>
           <w:sz w:val="28"/>
         </w:rPr>
+        <w:t>19</w:t>
+      </w:r>
+      <w:r>
+        <w:rPr>
+          <w:color w:val="000000"/>
+          <w:sz w:val="28"/>
+        </w:rPr>
+        <w:t>.</w:t>
+      </w:r>
+      <w:r>
+        <w:rPr>
+          <w:color w:val="000000"/>
+          <w:sz w:val="28"/>
+        </w:rPr>
+        <w:t>0</w:t>
+      </w:r>
+      <w:r>
+        <w:rPr>
+          <w:color w:val="000000"/>
+          <w:sz w:val="28"/>
+        </w:rPr>
+        <w:t>2.</w:t>
+      </w:r>
+      <w:r>
+        <w:rPr>
+          <w:color w:val="000000"/>
+          <w:sz w:val="28"/>
+        </w:rPr>
         <w:t>20</w:t>
       </w:r>
+    </w:p>
+    <w:p>
+      <w:pPr>
+        <w:rPr>
+          <w:sz w:val="22"/>
+          <w:szCs w:val="22"/>
+        </w:rPr>
+      </w:pPr>
+      <w:r>
+        <w:t>Projektet ønskes opdateret tid, efter vores projektdatabase er blevet opdateret med de nyste tilgængelige registre.</w:t>
+      </w:r>
+    </w:p>
+    <w:p>
+      <w:pPr>
+        <w:pStyle w:val="Overskrift1"/>
+        <w:rPr>
+          <w:color w:val="000000"/>
+          <w:sz w:val="28"/>
+        </w:rPr>
+      </w:pPr>
+      <w:r>
+        <w:rPr>
+          <w:color w:val="000000"/>
+          <w:sz w:val="28"/>
+        </w:rPr>
+        <w:t xml:space="preserve">Opdatering </w:t>
+      </w:r>
+      <w:r>
+        <w:rPr>
+          <w:color w:val="000000"/>
+          <w:sz w:val="28"/>
+        </w:rPr>
+        <w:t>20</w:t>
+      </w:r>
       <w:r>
         <w:rPr>
           <w:color w:val="000000"/>
@@ -137,8 +202,13 @@
         <w:t xml:space="preserve"> </w:t>
       </w:r>
       <w:r>
-        <w:t>for at kunne lave justerede analyser og subgruppeanalyser der tager højde for flere komorbiditeter</w:t>
-      </w:r>
+        <w:t xml:space="preserve">for at kunne lave justerede analyser og subgruppeanalyser der tager højde for flere </w:t>
+      </w:r>
+      <w:proofErr w:type="spellStart"/>
+      <w:r>
+        <w:t>komorbiditeter</w:t>
+      </w:r>
+      <w:proofErr w:type="spellEnd"/>
       <w:r>
         <w:t>.</w:t>
       </w:r>
@@ -199,7 +269,15 @@
         <w:t xml:space="preserve"> fra 1977</w:t>
       </w:r>
       <w:r>
-        <w:t xml:space="preserve"> og frem for at kunne klarlægge evt følgesygdomme hos diabetikerne.</w:t>
+        <w:t xml:space="preserve"> og frem for at kunne klarlægge </w:t>
+      </w:r>
+      <w:proofErr w:type="spellStart"/>
+      <w:r>
+        <w:t>evt</w:t>
+      </w:r>
+      <w:proofErr w:type="spellEnd"/>
+      <w:r>
+        <w:t xml:space="preserve"> følgesygdomme hos diabetikerne.</w:t>
       </w:r>
     </w:p>
     <w:p>
@@ -261,7 +339,15 @@
         <w:t>,</w:t>
       </w:r>
       <w:r>
-        <w:t xml:space="preserve"> og dem der ikke har, herunder subanalyser med/uden gestationelle komplikationer. Projektet ønskes samtidig udvidet med DREAM data, for at kunne undersøge o</w:t>
+        <w:t xml:space="preserve"> og dem der ikke har, herunder subanalyser med/uden </w:t>
+      </w:r>
+      <w:proofErr w:type="spellStart"/>
+      <w:r>
+        <w:t>gestationelle</w:t>
+      </w:r>
+      <w:proofErr w:type="spellEnd"/>
+      <w:r>
+        <w:t xml:space="preserve"> komplikationer. Projektet ønskes samtidig udvidet med DREAM data, for at kunne undersøge o</w:t>
       </w:r>
       <w:r>
         <w:t>m der er kønsforskel i udvikling af depression og tilknytning til arbejdsmarkedet hos diabetikere efter hjertekarsygdom</w:t>
@@ -300,8 +386,13 @@
       <w:r>
         <w:t xml:space="preserve">forekomst af diabetes og </w:t>
       </w:r>
-      <w:r>
-        <w:t>kardiovaskulære sygdom</w:t>
+      <w:proofErr w:type="spellStart"/>
+      <w:r>
+        <w:t>kardiovaskulære</w:t>
+      </w:r>
+      <w:proofErr w:type="spellEnd"/>
+      <w:r>
+        <w:t xml:space="preserve"> sygdom</w:t>
       </w:r>
       <w:r>
         <w:t>me</w:t>
@@ -324,7 +415,21 @@
         <w:rPr>
           <w:color w:val="000000"/>
         </w:rPr>
-        <w:t>iabetes og hjertesygdom forekommer med stor overvægt hos patienter med psykiatrisk diagnose. Hvad der forårsager denne øgede co-morbiditet vides ikke med sikkerhed, men diabetes og hjertesygdom medfører en mindst 10 forkortning af livslængden.</w:t>
+        <w:t xml:space="preserve">iabetes og hjertesygdom forekommer med stor overvægt hos patienter med psykiatrisk diagnose. Hvad der forårsager denne øgede </w:t>
+      </w:r>
+      <w:proofErr w:type="spellStart"/>
+      <w:r>
+        <w:rPr>
+          <w:color w:val="000000"/>
+        </w:rPr>
+        <w:t>co</w:t>
+      </w:r>
+      <w:proofErr w:type="spellEnd"/>
+      <w:r>
+        <w:rPr>
+          <w:color w:val="000000"/>
+        </w:rPr>
+        <w:t>-morbiditet vides ikke med sikkerhed, men diabetes og hjertesygdom medfører en mindst 10 forkortning af livslængden.</w:t>
       </w:r>
     </w:p>
     <w:p>
@@ -341,6 +446,7 @@
         </w:rPr>
         <w:t xml:space="preserve">Herudover ønskes projektet opdateret med variablen </w:t>
       </w:r>
+      <w:proofErr w:type="spellStart"/>
       <w:r>
         <w:rPr>
           <w:b/>
@@ -348,6 +454,7 @@
         </w:rPr>
         <w:t>c_indm</w:t>
       </w:r>
+      <w:proofErr w:type="spellEnd"/>
       <w:r>
         <w:rPr>
           <w:color w:val="000000"/>
@@ -357,6 +464,7 @@
       <w:r>
         <w:t xml:space="preserve">at at kunne skelne skadestuepatient fra ambulant patient i variablen </w:t>
       </w:r>
+      <w:proofErr w:type="spellStart"/>
       <w:r>
         <w:rPr>
           <w:b/>
@@ -364,9 +472,11 @@
         </w:rPr>
         <w:t>c_pattype</w:t>
       </w:r>
+      <w:proofErr w:type="spellEnd"/>
       <w:r>
         <w:t>. Dette skyldes, at skadestuepatient (</w:t>
       </w:r>
+      <w:proofErr w:type="spellStart"/>
       <w:r>
         <w:rPr>
           <w:b/>
@@ -374,9 +484,11 @@
         </w:rPr>
         <w:t>c_pattype</w:t>
       </w:r>
+      <w:proofErr w:type="spellEnd"/>
       <w:r>
         <w:t xml:space="preserve"> =3) i 2014 udgik og blev erstattet af ambulant patient (</w:t>
       </w:r>
+      <w:proofErr w:type="spellStart"/>
       <w:r>
         <w:rPr>
           <w:b/>
@@ -384,9 +496,11 @@
         </w:rPr>
         <w:t>c_pattype</w:t>
       </w:r>
+      <w:proofErr w:type="spellEnd"/>
       <w:r>
         <w:t>=2) med indskrivningsmåde akut (</w:t>
       </w:r>
+      <w:proofErr w:type="spellStart"/>
       <w:r>
         <w:rPr>
           <w:b/>
@@ -394,6 +508,7 @@
         </w:rPr>
         <w:t>c_indm</w:t>
       </w:r>
+      <w:proofErr w:type="spellEnd"/>
       <w:r>
         <w:t>=1).</w:t>
       </w:r>
@@ -449,7 +564,31 @@
         <w:t xml:space="preserve">yderligere oplysninger om ca. 8500 </w:t>
       </w:r>
       <w:r>
-        <w:t>af diabetes patienterne, og yderligere opdateret med indkomst og dødsårsager for år 2012. Der er ikke nye pnr eller atc-koder i udvidelsen. Opdateret SAS program vedlagt.</w:t>
+        <w:t xml:space="preserve">af </w:t>
+      </w:r>
+      <w:proofErr w:type="gramStart"/>
+      <w:r>
+        <w:t>diabetes patienterne</w:t>
+      </w:r>
+      <w:proofErr w:type="gramEnd"/>
+      <w:r>
+        <w:t xml:space="preserve">, og yderligere opdateret med indkomst og dødsårsager for år 2012. Der er ikke nye </w:t>
+      </w:r>
+      <w:proofErr w:type="spellStart"/>
+      <w:r>
+        <w:t>pnr</w:t>
+      </w:r>
+      <w:proofErr w:type="spellEnd"/>
+      <w:r>
+        <w:t xml:space="preserve"> eller </w:t>
+      </w:r>
+      <w:proofErr w:type="spellStart"/>
+      <w:r>
+        <w:t>atc</w:t>
+      </w:r>
+      <w:proofErr w:type="spellEnd"/>
+      <w:r>
+        <w:t>-koder i udvidelsen. Opdateret SAS program vedlagt.</w:t>
       </w:r>
     </w:p>
     <w:p>
@@ -465,6 +604,7 @@
           <w:color w:val="000000"/>
           <w:sz w:val="28"/>
         </w:rPr>
+        <w:lastRenderedPageBreak/>
         <w:t>Opdatering 13.4.14</w:t>
       </w:r>
     </w:p>
@@ -492,7 +632,6 @@
           <w:color w:val="000000"/>
           <w:sz w:val="28"/>
         </w:rPr>
-        <w:lastRenderedPageBreak/>
         <w:t>Opdatering 30.7.14</w:t>
       </w:r>
     </w:p>
@@ -564,7 +703,15 @@
     </w:p>
     <w:p>
       <w:r>
-        <w:t>Data er opdateret til 2012 – ingen nye variable. SAS program vedlagt.</w:t>
+        <w:t xml:space="preserve">Data er opdateret til 2012 – ingen nye variable. </w:t>
+      </w:r>
+      <w:proofErr w:type="gramStart"/>
+      <w:r>
+        <w:t>SAS program</w:t>
+      </w:r>
+      <w:proofErr w:type="gramEnd"/>
+      <w:r>
+        <w:t xml:space="preserve"> vedlagt.</w:t>
       </w:r>
     </w:p>
     <w:p>
@@ -638,7 +785,15 @@
     </w:p>
     <w:p>
       <w:r>
-        <w:t>Døde er opdateret til 2011. Der er ingen ændringer af variable. Sas-program er opdateret</w:t>
+        <w:t xml:space="preserve">Døde er opdateret til 2011. Der er ingen ændringer af variable. </w:t>
+      </w:r>
+      <w:proofErr w:type="spellStart"/>
+      <w:r>
+        <w:t>Sas</w:t>
+      </w:r>
+      <w:proofErr w:type="spellEnd"/>
+      <w:r>
+        <w:t>-program er opdateret</w:t>
       </w:r>
     </w:p>
     <w:p>
@@ -726,7 +881,49 @@
         <w:rPr>
           <w:szCs w:val="32"/>
         </w:rPr>
-        <w:t>Formålet med projektet er at fortsætte en række undersøgelser af sammenhængen mellem diabetes, behandling af diabetes og risiko for udvikling af karsygdom og cancer. Mere specifikt ønsker vi at undersøge: 1) Sammenhængen mellem behandling af diabetes med enkeltstoffer og udvikling af kardiel sygdom 2) Sammenhængen mellem behandling af diabetes med kombinationsbehandling og udvikling af kardiel sygdom 3) Sammenhængen mellem diabetes og udvikling af cancer 4) Betydning af psykiatrisk medicin for sygdomsudvikling hos diabetikere 5) Betydning af smertestillende medicin for kardiel risiko hos diabetikere.</w:t>
+        <w:t xml:space="preserve">Formålet med projektet er at fortsætte en række undersøgelser af sammenhængen mellem diabetes, behandling af diabetes og risiko for udvikling af karsygdom og cancer. Mere specifikt ønsker vi at undersøge: 1) Sammenhængen mellem behandling af diabetes med enkeltstoffer og udvikling af </w:t>
+      </w:r>
+      <w:proofErr w:type="spellStart"/>
+      <w:r>
+        <w:rPr>
+          <w:szCs w:val="32"/>
+        </w:rPr>
+        <w:t>kardiel</w:t>
+      </w:r>
+      <w:proofErr w:type="spellEnd"/>
+      <w:r>
+        <w:rPr>
+          <w:szCs w:val="32"/>
+        </w:rPr>
+        <w:t xml:space="preserve"> sygdom 2) Sammenhængen mellem behandling af diabetes med kombinationsbehandling og udvikling af </w:t>
+      </w:r>
+      <w:proofErr w:type="spellStart"/>
+      <w:r>
+        <w:rPr>
+          <w:szCs w:val="32"/>
+        </w:rPr>
+        <w:t>kardiel</w:t>
+      </w:r>
+      <w:proofErr w:type="spellEnd"/>
+      <w:r>
+        <w:rPr>
+          <w:szCs w:val="32"/>
+        </w:rPr>
+        <w:t xml:space="preserve"> sygdom 3) Sammenhængen mellem diabetes og udvikling af cancer 4) Betydning af psykiatrisk medicin for sygdomsudvikling hos diabetikere 5) Betydning af smertestillende medicin for </w:t>
+      </w:r>
+      <w:proofErr w:type="spellStart"/>
+      <w:r>
+        <w:rPr>
+          <w:szCs w:val="32"/>
+        </w:rPr>
+        <w:t>kardiel</w:t>
+      </w:r>
+      <w:proofErr w:type="spellEnd"/>
+      <w:r>
+        <w:rPr>
+          <w:szCs w:val="32"/>
+        </w:rPr>
+        <w:t xml:space="preserve"> risiko hos diabetikere.</w:t>
       </w:r>
     </w:p>
     <w:p>
@@ -738,6 +935,7 @@
           <w:rFonts w:ascii="Times New Roman" w:hAnsi="Times New Roman"/>
           <w:color w:val="0000FF"/>
         </w:rPr>
+        <w:lastRenderedPageBreak/>
         <w:t>Population</w:t>
       </w:r>
     </w:p>
@@ -787,14 +985,7 @@
         <w:rPr>
           <w:szCs w:val="32"/>
         </w:rPr>
-        <w:t xml:space="preserve">forhold mellem diabetikere og </w:t>
-      </w:r>
-      <w:r>
-        <w:rPr>
-          <w:szCs w:val="32"/>
-        </w:rPr>
-        <w:lastRenderedPageBreak/>
-        <w:t>ikke-diabetikere</w:t>
+        <w:t>forhold mellem diabetikere og ikke-diabetikere</w:t>
       </w:r>
       <w:r>
         <w:rPr>
@@ -1335,7 +1526,7 @@
 </file>
 
 <file path=word/endnotes.xml><?xml version="1.0" encoding="utf-8"?>
-<w:endnotes xmlns:wpc="http://schemas.microsoft.com/office/word/2010/wordprocessingCanvas" xmlns:mc="http://schemas.openxmlformats.org/markup-compatibility/2006" xmlns:o="urn:schemas-microsoft-com:office:office" xmlns:r="http://schemas.openxmlformats.org/officeDocument/2006/relationships" xmlns:m="http://schemas.openxmlformats.org/officeDocument/2006/math" xmlns:v="urn:schemas-microsoft-com:vml" xmlns:wp14="http://schemas.microsoft.com/office/word/2010/wordprocessingDrawing" xmlns:wp="http://schemas.openxmlformats.org/drawingml/2006/wordprocessingDrawing" xmlns:w10="urn:schemas-microsoft-com:office:word" xmlns:w="http://schemas.openxmlformats.org/wordprocessingml/2006/main" xmlns:w14="http://schemas.microsoft.com/office/word/2010/wordml" xmlns:w15="http://schemas.microsoft.com/office/word/2012/wordml" xmlns:wpg="http://schemas.microsoft.com/office/word/2010/wordprocessingGroup" xmlns:wpi="http://schemas.microsoft.com/office/word/2010/wordprocessingInk" xmlns:wne="http://schemas.microsoft.com/office/word/2006/wordml" xmlns:wps="http://schemas.microsoft.com/office/word/2010/wordprocessingShape" mc:Ignorable="w14 w15 wp14">
+<w:endnotes xmlns:wpc="http://schemas.microsoft.com/office/word/2010/wordprocessingCanvas" xmlns:cx="http://schemas.microsoft.com/office/drawing/2014/chartex" xmlns:cx1="http://schemas.microsoft.com/office/drawing/2015/9/8/chartex" xmlns:cx2="http://schemas.microsoft.com/office/drawing/2015/10/21/chartex" xmlns:cx3="http://schemas.microsoft.com/office/drawing/2016/5/9/chartex" xmlns:cx4="http://schemas.microsoft.com/office/drawing/2016/5/10/chartex" xmlns:cx5="http://schemas.microsoft.com/office/drawing/2016/5/11/chartex" xmlns:cx6="http://schemas.microsoft.com/office/drawing/2016/5/12/chartex" xmlns:cx7="http://schemas.microsoft.com/office/drawing/2016/5/13/chartex" xmlns:cx8="http://schemas.microsoft.com/office/drawing/2016/5/14/chartex" xmlns:mc="http://schemas.openxmlformats.org/markup-compatibility/2006" xmlns:aink="http://schemas.microsoft.com/office/drawing/2016/ink" xmlns:am3d="http://schemas.microsoft.com/office/drawing/2017/model3d" xmlns:o="urn:schemas-microsoft-com:office:office" xmlns:r="http://schemas.openxmlformats.org/officeDocument/2006/relationships" xmlns:m="http://schemas.openxmlformats.org/officeDocument/2006/math" xmlns:v="urn:schemas-microsoft-com:vml" xmlns:wp14="http://schemas.microsoft.com/office/word/2010/wordprocessingDrawing" xmlns:wp="http://schemas.openxmlformats.org/drawingml/2006/wordprocessingDrawing" xmlns:w10="urn:schemas-microsoft-com:office:word" xmlns:w="http://schemas.openxmlformats.org/wordprocessingml/2006/main" xmlns:w14="http://schemas.microsoft.com/office/word/2010/wordml" xmlns:w15="http://schemas.microsoft.com/office/word/2012/wordml" xmlns:w16cid="http://schemas.microsoft.com/office/word/2016/wordml/cid" xmlns:w16se="http://schemas.microsoft.com/office/word/2015/wordml/symex" xmlns:wpg="http://schemas.microsoft.com/office/word/2010/wordprocessingGroup" xmlns:wpi="http://schemas.microsoft.com/office/word/2010/wordprocessingInk" xmlns:wne="http://schemas.microsoft.com/office/word/2006/wordml" xmlns:wps="http://schemas.microsoft.com/office/word/2010/wordprocessingShape" mc:Ignorable="w14 w15 w16se w16cid wp14">
   <w:endnote w:type="separator" w:id="-1">
     <w:p>
       <w:r>
@@ -1354,7 +1545,7 @@
 </file>
 
 <file path=word/footer1.xml><?xml version="1.0" encoding="utf-8"?>
-<w:ftr xmlns:wpc="http://schemas.microsoft.com/office/word/2010/wordprocessingCanvas" xmlns:mc="http://schemas.openxmlformats.org/markup-compatibility/2006" xmlns:o="urn:schemas-microsoft-com:office:office" xmlns:r="http://schemas.openxmlformats.org/officeDocument/2006/relationships" xmlns:m="http://schemas.openxmlformats.org/officeDocument/2006/math" xmlns:v="urn:schemas-microsoft-com:vml" xmlns:wp14="http://schemas.microsoft.com/office/word/2010/wordprocessingDrawing" xmlns:wp="http://schemas.openxmlformats.org/drawingml/2006/wordprocessingDrawing" xmlns:w10="urn:schemas-microsoft-com:office:word" xmlns:w="http://schemas.openxmlformats.org/wordprocessingml/2006/main" xmlns:w14="http://schemas.microsoft.com/office/word/2010/wordml" xmlns:w15="http://schemas.microsoft.com/office/word/2012/wordml" xmlns:wpg="http://schemas.microsoft.com/office/word/2010/wordprocessingGroup" xmlns:wpi="http://schemas.microsoft.com/office/word/2010/wordprocessingInk" xmlns:wne="http://schemas.microsoft.com/office/word/2006/wordml" xmlns:wps="http://schemas.microsoft.com/office/word/2010/wordprocessingShape" mc:Ignorable="w14 w15 wp14">
+<w:ftr xmlns:wpc="http://schemas.microsoft.com/office/word/2010/wordprocessingCanvas" xmlns:cx="http://schemas.microsoft.com/office/drawing/2014/chartex" xmlns:cx1="http://schemas.microsoft.com/office/drawing/2015/9/8/chartex" xmlns:cx2="http://schemas.microsoft.com/office/drawing/2015/10/21/chartex" xmlns:cx3="http://schemas.microsoft.com/office/drawing/2016/5/9/chartex" xmlns:cx4="http://schemas.microsoft.com/office/drawing/2016/5/10/chartex" xmlns:cx5="http://schemas.microsoft.com/office/drawing/2016/5/11/chartex" xmlns:cx6="http://schemas.microsoft.com/office/drawing/2016/5/12/chartex" xmlns:cx7="http://schemas.microsoft.com/office/drawing/2016/5/13/chartex" xmlns:cx8="http://schemas.microsoft.com/office/drawing/2016/5/14/chartex" xmlns:mc="http://schemas.openxmlformats.org/markup-compatibility/2006" xmlns:aink="http://schemas.microsoft.com/office/drawing/2016/ink" xmlns:am3d="http://schemas.microsoft.com/office/drawing/2017/model3d" xmlns:o="urn:schemas-microsoft-com:office:office" xmlns:r="http://schemas.openxmlformats.org/officeDocument/2006/relationships" xmlns:m="http://schemas.openxmlformats.org/officeDocument/2006/math" xmlns:v="urn:schemas-microsoft-com:vml" xmlns:wp14="http://schemas.microsoft.com/office/word/2010/wordprocessingDrawing" xmlns:wp="http://schemas.openxmlformats.org/drawingml/2006/wordprocessingDrawing" xmlns:w10="urn:schemas-microsoft-com:office:word" xmlns:w="http://schemas.openxmlformats.org/wordprocessingml/2006/main" xmlns:w14="http://schemas.microsoft.com/office/word/2010/wordml" xmlns:w15="http://schemas.microsoft.com/office/word/2012/wordml" xmlns:w16cid="http://schemas.microsoft.com/office/word/2016/wordml/cid" xmlns:w16se="http://schemas.microsoft.com/office/word/2015/wordml/symex" xmlns:wpg="http://schemas.microsoft.com/office/word/2010/wordprocessingGroup" xmlns:wpi="http://schemas.microsoft.com/office/word/2010/wordprocessingInk" xmlns:wne="http://schemas.microsoft.com/office/word/2006/wordml" xmlns:wps="http://schemas.microsoft.com/office/word/2010/wordprocessingShape" mc:Ignorable="w14 w15 w16se w16cid wp14">
   <w:p>
     <w:pPr>
       <w:pStyle w:val="Sidefod"/>
@@ -1396,7 +1587,7 @@
 </file>
 
 <file path=word/footnotes.xml><?xml version="1.0" encoding="utf-8"?>
-<w:footnotes xmlns:wpc="http://schemas.microsoft.com/office/word/2010/wordprocessingCanvas" xmlns:mc="http://schemas.openxmlformats.org/markup-compatibility/2006" xmlns:o="urn:schemas-microsoft-com:office:office" xmlns:r="http://schemas.openxmlformats.org/officeDocument/2006/relationships" xmlns:m="http://schemas.openxmlformats.org/officeDocument/2006/math" xmlns:v="urn:schemas-microsoft-com:vml" xmlns:wp14="http://schemas.microsoft.com/office/word/2010/wordprocessingDrawing" xmlns:wp="http://schemas.openxmlformats.org/drawingml/2006/wordprocessingDrawing" xmlns:w10="urn:schemas-microsoft-com:office:word" xmlns:w="http://schemas.openxmlformats.org/wordprocessingml/2006/main" xmlns:w14="http://schemas.microsoft.com/office/word/2010/wordml" xmlns:w15="http://schemas.microsoft.com/office/word/2012/wordml" xmlns:wpg="http://schemas.microsoft.com/office/word/2010/wordprocessingGroup" xmlns:wpi="http://schemas.microsoft.com/office/word/2010/wordprocessingInk" xmlns:wne="http://schemas.microsoft.com/office/word/2006/wordml" xmlns:wps="http://schemas.microsoft.com/office/word/2010/wordprocessingShape" mc:Ignorable="w14 w15 wp14">
+<w:footnotes xmlns:wpc="http://schemas.microsoft.com/office/word/2010/wordprocessingCanvas" xmlns:cx="http://schemas.microsoft.com/office/drawing/2014/chartex" xmlns:cx1="http://schemas.microsoft.com/office/drawing/2015/9/8/chartex" xmlns:cx2="http://schemas.microsoft.com/office/drawing/2015/10/21/chartex" xmlns:cx3="http://schemas.microsoft.com/office/drawing/2016/5/9/chartex" xmlns:cx4="http://schemas.microsoft.com/office/drawing/2016/5/10/chartex" xmlns:cx5="http://schemas.microsoft.com/office/drawing/2016/5/11/chartex" xmlns:cx6="http://schemas.microsoft.com/office/drawing/2016/5/12/chartex" xmlns:cx7="http://schemas.microsoft.com/office/drawing/2016/5/13/chartex" xmlns:cx8="http://schemas.microsoft.com/office/drawing/2016/5/14/chartex" xmlns:mc="http://schemas.openxmlformats.org/markup-compatibility/2006" xmlns:aink="http://schemas.microsoft.com/office/drawing/2016/ink" xmlns:am3d="http://schemas.microsoft.com/office/drawing/2017/model3d" xmlns:o="urn:schemas-microsoft-com:office:office" xmlns:r="http://schemas.openxmlformats.org/officeDocument/2006/relationships" xmlns:m="http://schemas.openxmlformats.org/officeDocument/2006/math" xmlns:v="urn:schemas-microsoft-com:vml" xmlns:wp14="http://schemas.microsoft.com/office/word/2010/wordprocessingDrawing" xmlns:wp="http://schemas.openxmlformats.org/drawingml/2006/wordprocessingDrawing" xmlns:w10="urn:schemas-microsoft-com:office:word" xmlns:w="http://schemas.openxmlformats.org/wordprocessingml/2006/main" xmlns:w14="http://schemas.microsoft.com/office/word/2010/wordml" xmlns:w15="http://schemas.microsoft.com/office/word/2012/wordml" xmlns:w16cid="http://schemas.microsoft.com/office/word/2016/wordml/cid" xmlns:w16se="http://schemas.microsoft.com/office/word/2015/wordml/symex" xmlns:wpg="http://schemas.microsoft.com/office/word/2010/wordprocessingGroup" xmlns:wpi="http://schemas.microsoft.com/office/word/2010/wordprocessingInk" xmlns:wne="http://schemas.microsoft.com/office/word/2006/wordml" xmlns:wps="http://schemas.microsoft.com/office/word/2010/wordprocessingShape" mc:Ignorable="w14 w15 w16se w16cid wp14">
   <w:footnote w:type="separator" w:id="-1">
     <w:p>
       <w:r>
@@ -1415,7 +1606,7 @@
 </file>
 
 <file path=word/numbering.xml><?xml version="1.0" encoding="utf-8"?>
-<w:numbering xmlns:wpc="http://schemas.microsoft.com/office/word/2010/wordprocessingCanvas" xmlns:mc="http://schemas.openxmlformats.org/markup-compatibility/2006" xmlns:o="urn:schemas-microsoft-com:office:office" xmlns:r="http://schemas.openxmlformats.org/officeDocument/2006/relationships" xmlns:m="http://schemas.openxmlformats.org/officeDocument/2006/math" xmlns:v="urn:schemas-microsoft-com:vml" xmlns:wp14="http://schemas.microsoft.com/office/word/2010/wordprocessingDrawing" xmlns:wp="http://schemas.openxmlformats.org/drawingml/2006/wordprocessingDrawing" xmlns:w10="urn:schemas-microsoft-com:office:word" xmlns:w="http://schemas.openxmlformats.org/wordprocessingml/2006/main" xmlns:w14="http://schemas.microsoft.com/office/word/2010/wordml" xmlns:w15="http://schemas.microsoft.com/office/word/2012/wordml" xmlns:wpg="http://schemas.microsoft.com/office/word/2010/wordprocessingGroup" xmlns:wpi="http://schemas.microsoft.com/office/word/2010/wordprocessingInk" xmlns:wne="http://schemas.microsoft.com/office/word/2006/wordml" xmlns:wps="http://schemas.microsoft.com/office/word/2010/wordprocessingShape" mc:Ignorable="w14 w15 wp14">
+<w:numbering xmlns:wpc="http://schemas.microsoft.com/office/word/2010/wordprocessingCanvas" xmlns:cx="http://schemas.microsoft.com/office/drawing/2014/chartex" xmlns:cx1="http://schemas.microsoft.com/office/drawing/2015/9/8/chartex" xmlns:cx2="http://schemas.microsoft.com/office/drawing/2015/10/21/chartex" xmlns:cx3="http://schemas.microsoft.com/office/drawing/2016/5/9/chartex" xmlns:cx4="http://schemas.microsoft.com/office/drawing/2016/5/10/chartex" xmlns:cx5="http://schemas.microsoft.com/office/drawing/2016/5/11/chartex" xmlns:cx6="http://schemas.microsoft.com/office/drawing/2016/5/12/chartex" xmlns:cx7="http://schemas.microsoft.com/office/drawing/2016/5/13/chartex" xmlns:cx8="http://schemas.microsoft.com/office/drawing/2016/5/14/chartex" xmlns:mc="http://schemas.openxmlformats.org/markup-compatibility/2006" xmlns:aink="http://schemas.microsoft.com/office/drawing/2016/ink" xmlns:am3d="http://schemas.microsoft.com/office/drawing/2017/model3d" xmlns:o="urn:schemas-microsoft-com:office:office" xmlns:r="http://schemas.openxmlformats.org/officeDocument/2006/relationships" xmlns:m="http://schemas.openxmlformats.org/officeDocument/2006/math" xmlns:v="urn:schemas-microsoft-com:vml" xmlns:wp14="http://schemas.microsoft.com/office/word/2010/wordprocessingDrawing" xmlns:wp="http://schemas.openxmlformats.org/drawingml/2006/wordprocessingDrawing" xmlns:w10="urn:schemas-microsoft-com:office:word" xmlns:w="http://schemas.openxmlformats.org/wordprocessingml/2006/main" xmlns:w14="http://schemas.microsoft.com/office/word/2010/wordml" xmlns:w15="http://schemas.microsoft.com/office/word/2012/wordml" xmlns:w16cid="http://schemas.microsoft.com/office/word/2016/wordml/cid" xmlns:w16se="http://schemas.microsoft.com/office/word/2015/wordml/symex" xmlns:wpg="http://schemas.microsoft.com/office/word/2010/wordprocessingGroup" xmlns:wpi="http://schemas.microsoft.com/office/word/2010/wordprocessingInk" xmlns:wne="http://schemas.microsoft.com/office/word/2006/wordml" xmlns:wps="http://schemas.microsoft.com/office/word/2010/wordprocessingShape" mc:Ignorable="w14 w15 w16se w16cid wp14">
   <w:abstractNum w:abstractNumId="0" w15:restartNumberingAfterBreak="0">
     <w:nsid w:val="FFFFFFFE"/>
     <w:multiLevelType w:val="singleLevel"/>
@@ -1540,7 +1731,7 @@
 </file>
 
 <file path=word/styles.xml><?xml version="1.0" encoding="utf-8"?>
-<w:styles xmlns:mc="http://schemas.openxmlformats.org/markup-compatibility/2006" xmlns:r="http://schemas.openxmlformats.org/officeDocument/2006/relationships" xmlns:w="http://schemas.openxmlformats.org/wordprocessingml/2006/main" xmlns:w14="http://schemas.microsoft.com/office/word/2010/wordml" xmlns:w15="http://schemas.microsoft.com/office/word/2012/wordml" mc:Ignorable="w14 w15">
+<w:styles xmlns:mc="http://schemas.openxmlformats.org/markup-compatibility/2006" xmlns:r="http://schemas.openxmlformats.org/officeDocument/2006/relationships" xmlns:w="http://schemas.openxmlformats.org/wordprocessingml/2006/main" xmlns:w14="http://schemas.microsoft.com/office/word/2010/wordml" xmlns:w15="http://schemas.microsoft.com/office/word/2012/wordml" xmlns:w16cid="http://schemas.microsoft.com/office/word/2016/wordml/cid" xmlns:w16se="http://schemas.microsoft.com/office/word/2015/wordml/symex" mc:Ignorable="w14 w15 w16se w16cid">
   <w:docDefaults>
     <w:rPrDefault>
       <w:rPr>
@@ -1550,7 +1741,7 @@
     </w:rPrDefault>
     <w:pPrDefault/>
   </w:docDefaults>
-  <w:latentStyles w:defLockedState="0" w:defUIPriority="0" w:defSemiHidden="0" w:defUnhideWhenUsed="0" w:defQFormat="0" w:count="371">
+  <w:latentStyles w:defLockedState="0" w:defUIPriority="0" w:defSemiHidden="0" w:defUnhideWhenUsed="0" w:defQFormat="0" w:count="377">
     <w:lsdException w:name="Normal" w:qFormat="1"/>
     <w:lsdException w:name="heading 1" w:qFormat="1"/>
     <w:lsdException w:name="heading 2" w:qFormat="1"/>
@@ -1692,11 +1883,8 @@
     <w:lsdException w:name="Table 3D effects 3" w:semiHidden="1" w:unhideWhenUsed="1"/>
     <w:lsdException w:name="Table Contemporary" w:semiHidden="1" w:unhideWhenUsed="1"/>
     <w:lsdException w:name="Table Elegant" w:semiHidden="1" w:unhideWhenUsed="1"/>
-    <w:lsdException w:name="Table Professional" w:semiHidden="1" w:unhideWhenUsed="1"/>
     <w:lsdException w:name="Table Subtle 1" w:semiHidden="1" w:unhideWhenUsed="1"/>
     <w:lsdException w:name="Table Subtle 2" w:semiHidden="1" w:unhideWhenUsed="1"/>
-    <w:lsdException w:name="Table Web 1" w:semiHidden="1" w:unhideWhenUsed="1"/>
-    <w:lsdException w:name="Table Web 2" w:semiHidden="1" w:unhideWhenUsed="1"/>
     <w:lsdException w:name="Table Web 3" w:semiHidden="1" w:unhideWhenUsed="1"/>
     <w:lsdException w:name="Balloon Text" w:semiHidden="1" w:unhideWhenUsed="1"/>
     <w:lsdException w:name="Table Theme" w:semiHidden="1" w:unhideWhenUsed="1"/>
@@ -1915,6 +2103,12 @@
     <w:lsdException w:name="List Table 5 Dark Accent 6" w:uiPriority="50"/>
     <w:lsdException w:name="List Table 6 Colorful Accent 6" w:uiPriority="51"/>
     <w:lsdException w:name="List Table 7 Colorful Accent 6" w:uiPriority="52"/>
+    <w:lsdException w:name="Mention" w:semiHidden="1" w:uiPriority="99" w:unhideWhenUsed="1"/>
+    <w:lsdException w:name="Smart Hyperlink" w:semiHidden="1" w:uiPriority="99" w:unhideWhenUsed="1"/>
+    <w:lsdException w:name="Hashtag" w:semiHidden="1" w:uiPriority="99" w:unhideWhenUsed="1"/>
+    <w:lsdException w:name="Unresolved Mention" w:semiHidden="1" w:uiPriority="99" w:unhideWhenUsed="1"/>
+    <w:lsdException w:name="Smart Link" w:semiHidden="1" w:uiPriority="99" w:unhideWhenUsed="1"/>
+    <w:lsdException w:name="Smart Link Error" w:semiHidden="1" w:uiPriority="99" w:unhideWhenUsed="1"/>
   </w:latentStyles>
   <w:style w:type="paragraph" w:default="1" w:styleId="Normal">
     <w:name w:val="Normal"/>

</xml_diff>